<commit_message>
Update notes and readme file
Update notes and readme file
</commit_message>
<xml_diff>
--- a/documentation/SSGD v2.0 Technical Notes.docx
+++ b/documentation/SSGD v2.0 Technical Notes.docx
@@ -3124,25 +3124,7 @@
           <w:b/>
           <w:bCs/>
         </w:rPr>
-        <w:t xml:space="preserve">What is </w:t>
-      </w:r>
-      <w:proofErr w:type="gramStart"/>
-      <w:r>
-        <w:rPr>
-          <w:rFonts w:ascii="Garamond" w:hAnsi="Garamond" w:cs="Times New Roman"/>
-          <w:b/>
-          <w:bCs/>
-        </w:rPr>
-        <w:t>the SSGD</w:t>
-      </w:r>
-      <w:proofErr w:type="gramEnd"/>
-      <w:r>
-        <w:rPr>
-          <w:rFonts w:ascii="Garamond" w:hAnsi="Garamond" w:cs="Times New Roman"/>
-          <w:b/>
-          <w:bCs/>
-        </w:rPr>
-        <w:t xml:space="preserve"> v2.0?</w:t>
+        <w:t>What is the SSGD v2.0?</w:t>
       </w:r>
       <w:bookmarkEnd w:id="5"/>
     </w:p>
@@ -3656,14 +3638,7 @@
         <w:rPr>
           <w:rFonts w:ascii="Garamond" w:hAnsi="Garamond" w:cs="Times New Roman"/>
         </w:rPr>
-        <w:t xml:space="preserve">: The European Value Study provides a detailed examination of the values, attitudes, and beliefs of European citizens, covering topics from family and </w:t>
-      </w:r>
-      <w:proofErr w:type="gramStart"/>
-      <w:r>
-        <w:rPr>
-          <w:rFonts w:ascii="Garamond" w:hAnsi="Garamond" w:cs="Times New Roman"/>
-        </w:rPr>
-        <w:t>work</w:t>
+        <w:t>: The European Value Study provides a detailed examination of the values, attitudes, and beliefs of European citizens, covering topics from family and work</w:t>
       </w:r>
       <w:r>
         <w:rPr>
@@ -3671,7 +3646,6 @@
         </w:rPr>
         <w:t>s</w:t>
       </w:r>
-      <w:proofErr w:type="gramEnd"/>
       <w:r>
         <w:rPr>
           <w:rFonts w:ascii="Garamond" w:hAnsi="Garamond" w:cs="Times New Roman"/>
@@ -3887,25 +3861,7 @@
           <w:b/>
           <w:bCs/>
         </w:rPr>
-        <w:t xml:space="preserve">Women, </w:t>
-      </w:r>
-      <w:proofErr w:type="gramStart"/>
-      <w:r>
-        <w:rPr>
-          <w:rFonts w:ascii="Garamond" w:hAnsi="Garamond" w:cs="Times New Roman"/>
-          <w:b/>
-          <w:bCs/>
-        </w:rPr>
-        <w:t>Business</w:t>
-      </w:r>
-      <w:proofErr w:type="gramEnd"/>
-      <w:r>
-        <w:rPr>
-          <w:rFonts w:ascii="Garamond" w:hAnsi="Garamond" w:cs="Times New Roman"/>
-          <w:b/>
-          <w:bCs/>
-        </w:rPr>
-        <w:t xml:space="preserve"> and the Law (WBL)</w:t>
+        <w:t>Women, Business and the Law (WBL)</w:t>
       </w:r>
       <w:r>
         <w:rPr>
@@ -5049,7 +5005,7 @@
           <w:noProof/>
         </w:rPr>
         <w:drawing>
-          <wp:inline distT="0" distB="0" distL="0" distR="0" wp14:anchorId="705565D0" wp14:editId="4985D2F7">
+          <wp:inline distT="0" distB="0" distL="0" distR="0" wp14:anchorId="705565D0" wp14:editId="29F5E578">
             <wp:extent cx="4497235" cy="2940565"/>
             <wp:effectExtent l="0" t="0" r="0" b="0"/>
             <wp:docPr id="330617982" name="Picture 37" descr="A graph of numbers and a number of objects&#10;&#10;Description automatically generated with medium confidence"/>
@@ -5880,7 +5836,7 @@
                 <w:noProof/>
               </w:rPr>
               <w:drawing>
-                <wp:inline distT="0" distB="0" distL="0" distR="0" wp14:anchorId="72BD0812" wp14:editId="7A2A72DF">
+                <wp:inline distT="0" distB="0" distL="0" distR="0" wp14:anchorId="72BD0812" wp14:editId="4AB201A5">
                   <wp:extent cx="3646800" cy="2026800"/>
                   <wp:effectExtent l="0" t="0" r="0" b="0"/>
                   <wp:docPr id="1729200142" name="Picture 26" descr="A diagram of a number of people&#10;&#10;Description automatically generated with medium confidence"/>
@@ -5949,7 +5905,7 @@
                 <w:noProof/>
               </w:rPr>
               <w:drawing>
-                <wp:inline distT="0" distB="0" distL="0" distR="0" wp14:anchorId="5D21504B" wp14:editId="5A4A945C">
+                <wp:inline distT="0" distB="0" distL="0" distR="0" wp14:anchorId="5D21504B" wp14:editId="2D9866F1">
                   <wp:extent cx="3646800" cy="2026800"/>
                   <wp:effectExtent l="0" t="0" r="0" b="0"/>
                   <wp:docPr id="309337132" name="Picture 28" descr="A close-up of a graph&#10;&#10;Description automatically generated"/>
@@ -6531,21 +6487,7 @@
         <w:rPr>
           <w:rFonts w:ascii="Garamond" w:hAnsi="Garamond" w:cs="Times New Roman"/>
         </w:rPr>
-        <w:t xml:space="preserve"> a heat map comparison based on a selected indicator. Lastly, </w:t>
-      </w:r>
-      <w:proofErr w:type="gramStart"/>
-      <w:r>
-        <w:rPr>
-          <w:rFonts w:ascii="Garamond" w:hAnsi="Garamond" w:cs="Times New Roman"/>
-        </w:rPr>
-        <w:t>Box</w:t>
-      </w:r>
-      <w:proofErr w:type="gramEnd"/>
-      <w:r>
-        <w:rPr>
-          <w:rFonts w:ascii="Garamond" w:hAnsi="Garamond" w:cs="Times New Roman"/>
-        </w:rPr>
-        <w:t xml:space="preserve"> 7D introduces the association panel, offering a scatter plot that visualizes the relationship between two indicators</w:t>
+        <w:t xml:space="preserve"> a heat map comparison based on a selected indicator. Lastly, Box 7D introduces the association panel, offering a scatter plot that visualizes the relationship between two indicators</w:t>
       </w:r>
       <w:r>
         <w:rPr>
@@ -7120,21 +7062,7 @@
         <w:rPr>
           <w:rFonts w:ascii="Garamond" w:hAnsi="Garamond" w:cs="Times New Roman"/>
         </w:rPr>
-        <w:t xml:space="preserve"> with neighboring Andean nations, </w:t>
-      </w:r>
-      <w:proofErr w:type="gramStart"/>
-      <w:r>
-        <w:rPr>
-          <w:rFonts w:ascii="Garamond" w:hAnsi="Garamond" w:cs="Times New Roman"/>
-        </w:rPr>
-        <w:t>Ecuador</w:t>
-      </w:r>
-      <w:proofErr w:type="gramEnd"/>
-      <w:r>
-        <w:rPr>
-          <w:rFonts w:ascii="Garamond" w:hAnsi="Garamond" w:cs="Times New Roman"/>
-        </w:rPr>
-        <w:t xml:space="preserve"> and Bolivia, using four indicators—one from each social sustainability dimension—to observe their progression nationally over time. Lastly, a regional analysis</w:t>
+        <w:t xml:space="preserve"> with neighboring Andean nations, Ecuador and Bolivia, using four indicators—one from each social sustainability dimension—to observe their progression nationally over time. Lastly, a regional analysis</w:t>
       </w:r>
       <w:r>
         <w:rPr>
@@ -7289,7 +7217,7 @@
           <w:noProof/>
         </w:rPr>
         <w:drawing>
-          <wp:inline distT="0" distB="0" distL="0" distR="0" wp14:anchorId="7A596147" wp14:editId="213DC8BC">
+          <wp:inline distT="0" distB="0" distL="0" distR="0" wp14:anchorId="7A596147" wp14:editId="44E202F6">
             <wp:extent cx="5266055" cy="2814196"/>
             <wp:effectExtent l="0" t="0" r="0" b="5715"/>
             <wp:docPr id="248887410" name="Picture 29"/>
@@ -7428,21 +7356,7 @@
         <w:rPr>
           <w:rFonts w:ascii="Garamond" w:hAnsi="Garamond" w:cs="Times New Roman"/>
         </w:rPr>
-        <w:t xml:space="preserve">ongress are women, indicating progress towards achieving gender parity. However, challenges </w:t>
-      </w:r>
-      <w:proofErr w:type="gramStart"/>
-      <w:r>
-        <w:rPr>
-          <w:rFonts w:ascii="Garamond" w:hAnsi="Garamond" w:cs="Times New Roman"/>
-        </w:rPr>
-        <w:t>persist:</w:t>
-      </w:r>
-      <w:proofErr w:type="gramEnd"/>
-      <w:r>
-        <w:rPr>
-          <w:rFonts w:ascii="Garamond" w:hAnsi="Garamond" w:cs="Times New Roman"/>
-        </w:rPr>
-        <w:t xml:space="preserve"> almost 70% of Peruvians report experiencing food scarcity in the past year, only 10% express trust in others, and the country scores 44 out of 100 on equal treatment and absence of discrimination. Gender disparities are evident as well, with only 8% of women reporting trust in others compared to 14% of men. Women are also marginally more affected by food insecurity (70% versus 66% for men), and there is a significant gender gap in labor force participation, disadvantaging women by approximately 13 percentage points.</w:t>
+        <w:t>ongress are women, indicating progress towards achieving gender parity. However, challenges persist: almost 70% of Peruvians report experiencing food scarcity in the past year, only 10% express trust in others, and the country scores 44 out of 100 on equal treatment and absence of discrimination. Gender disparities are evident as well, with only 8% of women reporting trust in others compared to 14% of men. Women are also marginally more affected by food insecurity (70% versus 66% for men), and there is a significant gender gap in labor force participation, disadvantaging women by approximately 13 percentage points.</w:t>
       </w:r>
     </w:p>
     <w:p>
@@ -7939,21 +7853,7 @@
         <w:rPr>
           <w:rFonts w:ascii="Garamond" w:hAnsi="Garamond" w:cs="Times New Roman"/>
         </w:rPr>
-        <w:t xml:space="preserve">The comparative study between Peru and its Andean neighbors, </w:t>
-      </w:r>
-      <w:proofErr w:type="gramStart"/>
-      <w:r>
-        <w:rPr>
-          <w:rFonts w:ascii="Garamond" w:hAnsi="Garamond" w:cs="Times New Roman"/>
-        </w:rPr>
-        <w:t>Ecuador</w:t>
-      </w:r>
-      <w:proofErr w:type="gramEnd"/>
-      <w:r>
-        <w:rPr>
-          <w:rFonts w:ascii="Garamond" w:hAnsi="Garamond" w:cs="Times New Roman"/>
-        </w:rPr>
-        <w:t xml:space="preserve"> and Bolivia, focuses on the evolution of four key social sustainability indicators across waves: labor force participation rate, the prevalence of food insecurity, levels of trust </w:t>
+        <w:t xml:space="preserve">The comparative study between Peru and its Andean neighbors, Ecuador and Bolivia, focuses on the evolution of four key social sustainability indicators across waves: labor force participation rate, the prevalence of food insecurity, levels of trust </w:t>
       </w:r>
       <w:r>
         <w:rPr>
@@ -8944,21 +8844,7 @@
         <w:rPr>
           <w:rFonts w:ascii="Garamond" w:hAnsi="Garamond" w:cs="Times New Roman"/>
         </w:rPr>
-        <w:t xml:space="preserve">To conclude our presentation of application examples using SSGD v2.0, we offer maps illustrating the diversity in the proportion of people expressing trust in others, focusing on Peru and its neighboring countries, </w:t>
-      </w:r>
-      <w:proofErr w:type="gramStart"/>
-      <w:r>
-        <w:rPr>
-          <w:rFonts w:ascii="Garamond" w:hAnsi="Garamond" w:cs="Times New Roman"/>
-        </w:rPr>
-        <w:t>Ecuador</w:t>
-      </w:r>
-      <w:proofErr w:type="gramEnd"/>
-      <w:r>
-        <w:rPr>
-          <w:rFonts w:ascii="Garamond" w:hAnsi="Garamond" w:cs="Times New Roman"/>
-        </w:rPr>
-        <w:t xml:space="preserve"> and Bolivia. These visualizations cover the period from 2019 to 2022, as indicated in Wave 2. Figure 12 (left) employs a green gradient to depict trust levels, with darker shades indicating higher trust. Bolivia exhibits the highest level of trust, with 12.9% of its population reporting trust in others, followed by Peru with 10.8%, and Ecuador with 10%. Additionally, Figure 12 (right) details the breakdown of trust levels within Peru's departments, its primary administrative divisions, revealing significant variability. Note that some data points are omitted due to the lack of information from the original source for certain regions.</w:t>
+        <w:t>To conclude our presentation of application examples using SSGD v2.0, we offer maps illustrating the diversity in the proportion of people expressing trust in others, focusing on Peru and its neighboring countries, Ecuador and Bolivia. These visualizations cover the period from 2019 to 2022, as indicated in Wave 2. Figure 12 (left) employs a green gradient to depict trust levels, with darker shades indicating higher trust. Bolivia exhibits the highest level of trust, with 12.9% of its population reporting trust in others, followed by Peru with 10.8%, and Ecuador with 10%. Additionally, Figure 12 (right) details the breakdown of trust levels within Peru's departments, its primary administrative divisions, revealing significant variability. Note that some data points are omitted due to the lack of information from the original source for certain regions.</w:t>
       </w:r>
     </w:p>
     <w:p>
@@ -10272,7 +10158,6 @@
         </w:rPr>
         <w:t>[dim]</w:t>
       </w:r>
-      <w:proofErr w:type="gramStart"/>
       <w:r>
         <w:rPr>
           <w:rFonts w:ascii="Consolas" w:hAnsi="Consolas" w:cs="Times New Roman"/>
@@ -10281,7 +10166,6 @@
         </w:rPr>
         <w:t>_[</w:t>
       </w:r>
-      <w:proofErr w:type="gramEnd"/>
       <w:r>
         <w:rPr>
           <w:rFonts w:ascii="Consolas" w:hAnsi="Consolas" w:cs="Times New Roman"/>
@@ -10473,41 +10357,13 @@
         <w:rPr>
           <w:rFonts w:ascii="Garamond" w:hAnsi="Garamond" w:cs="Times New Roman"/>
         </w:rPr>
-        <w:t xml:space="preserve">includes </w:t>
-      </w:r>
-      <w:proofErr w:type="gramStart"/>
-      <w:r>
-        <w:rPr>
-          <w:rFonts w:ascii="Garamond" w:hAnsi="Garamond" w:cs="Times New Roman"/>
-        </w:rPr>
-        <w:t>metadata</w:t>
-      </w:r>
-      <w:proofErr w:type="gramEnd"/>
-      <w:r>
-        <w:rPr>
-          <w:rFonts w:ascii="Garamond" w:hAnsi="Garamond" w:cs="Times New Roman"/>
-        </w:rPr>
-        <w:t xml:space="preserve"> for all computations involved.</w:t>
-      </w:r>
-      <w:r>
-        <w:rPr>
-          <w:rFonts w:ascii="Garamond" w:hAnsi="Garamond" w:cs="Times New Roman"/>
-        </w:rPr>
-        <w:t xml:space="preserve"> </w:t>
-      </w:r>
-      <w:proofErr w:type="gramStart"/>
-      <w:r>
-        <w:rPr>
-          <w:rFonts w:ascii="Garamond" w:hAnsi="Garamond" w:cs="Times New Roman"/>
-        </w:rPr>
-        <w:t>In particular, it</w:t>
-      </w:r>
-      <w:proofErr w:type="gramEnd"/>
-      <w:r>
-        <w:rPr>
-          <w:rFonts w:ascii="Garamond" w:hAnsi="Garamond" w:cs="Times New Roman"/>
-        </w:rPr>
-        <w:t xml:space="preserve"> shows the </w:t>
+        <w:t>includes metadata for all computations involved.</w:t>
+      </w:r>
+      <w:r>
+        <w:rPr>
+          <w:rFonts w:ascii="Garamond" w:hAnsi="Garamond" w:cs="Times New Roman"/>
+        </w:rPr>
+        <w:t xml:space="preserve"> In particular, it shows the </w:t>
       </w:r>
       <w:r>
         <w:rPr>
@@ -11199,21 +11055,7 @@
         <w:rPr>
           <w:rFonts w:ascii="Garamond" w:hAnsi="Garamond" w:cs="Times New Roman"/>
         </w:rPr>
-        <w:t xml:space="preserve"> (which includes syntax </w:t>
-      </w:r>
-      <w:proofErr w:type="gramStart"/>
-      <w:r>
-        <w:rPr>
-          <w:rFonts w:ascii="Garamond" w:hAnsi="Garamond" w:cs="Times New Roman"/>
-        </w:rPr>
-        <w:t>similar to</w:t>
-      </w:r>
-      <w:proofErr w:type="gramEnd"/>
-      <w:r>
-        <w:rPr>
-          <w:rFonts w:ascii="Garamond" w:hAnsi="Garamond" w:cs="Times New Roman"/>
-        </w:rPr>
-        <w:t xml:space="preserve"> variable labeling in the wide format except that it ignores wave information, i.e. </w:t>
+        <w:t xml:space="preserve"> (which includes syntax similar to variable labeling in the wide format except that it ignores wave information, i.e. </w:t>
       </w:r>
       <w:proofErr w:type="spellStart"/>
       <w:r>
@@ -12532,23 +12374,69 @@
           <w:sz w:val="20"/>
           <w:szCs w:val="20"/>
         </w:rPr>
-        <w:t>ssgd_v2_user_</w:t>
-      </w:r>
-      <w:proofErr w:type="gramStart"/>
+        <w:t>ssgd_v2_user_profile.R</w:t>
+      </w:r>
+      <w:r>
+        <w:rPr>
+          <w:rFonts w:ascii="Garamond" w:hAnsi="Garamond" w:cs="Times New Roman"/>
+        </w:rPr>
+        <w:t>" and "</w:t>
+      </w:r>
       <w:r>
         <w:rPr>
           <w:rFonts w:ascii="Consolas" w:hAnsi="Consolas" w:cs="Times New Roman"/>
           <w:sz w:val="20"/>
           <w:szCs w:val="20"/>
         </w:rPr>
-        <w:t>profile.R</w:t>
-      </w:r>
-      <w:proofErr w:type="gramEnd"/>
-      <w:r>
-        <w:rPr>
-          <w:rFonts w:ascii="Garamond" w:hAnsi="Garamond" w:cs="Times New Roman"/>
-        </w:rPr>
-        <w:t>" and "</w:t>
+        <w:t>ssgd_v2_user_profile.do</w:t>
+      </w:r>
+      <w:r>
+        <w:rPr>
+          <w:rFonts w:ascii="Garamond" w:hAnsi="Garamond" w:cs="Times New Roman"/>
+        </w:rPr>
+        <w:t>". It is essential to declare the same path or working directory in both master files before executing them</w:t>
+      </w:r>
+      <w:r>
+        <w:rPr>
+          <w:rFonts w:ascii="Garamond" w:hAnsi="Garamond" w:cs="Times New Roman"/>
+        </w:rPr>
+        <w:t>.</w:t>
+      </w:r>
+      <w:r>
+        <w:rPr>
+          <w:rFonts w:ascii="Garamond" w:hAnsi="Garamond" w:cs="Times New Roman"/>
+        </w:rPr>
+        <w:t xml:space="preserve"> </w:t>
+      </w:r>
+      <w:r>
+        <w:rPr>
+          <w:rFonts w:ascii="Garamond" w:hAnsi="Garamond" w:cs="Times New Roman"/>
+        </w:rPr>
+        <w:t>By default, the</w:t>
+      </w:r>
+      <w:r>
+        <w:rPr>
+          <w:rFonts w:ascii="Garamond" w:hAnsi="Garamond" w:cs="Times New Roman"/>
+        </w:rPr>
+        <w:t xml:space="preserve"> </w:t>
+      </w:r>
+      <w:r>
+        <w:rPr>
+          <w:rFonts w:ascii="Garamond" w:hAnsi="Garamond" w:cs="Times New Roman"/>
+        </w:rPr>
+        <w:t>working directory</w:t>
+      </w:r>
+      <w:r>
+        <w:rPr>
+          <w:rFonts w:ascii="Garamond" w:hAnsi="Garamond" w:cs="Times New Roman"/>
+        </w:rPr>
+        <w:t xml:space="preserve"> for both files </w:t>
+      </w:r>
+      <w:r>
+        <w:rPr>
+          <w:rFonts w:ascii="Garamond" w:hAnsi="Garamond" w:cs="Times New Roman"/>
+        </w:rPr>
+        <w:t>is "</w:t>
       </w:r>
       <w:r>
         <w:rPr>
@@ -12556,13 +12444,75 @@
           <w:sz w:val="20"/>
           <w:szCs w:val="20"/>
         </w:rPr>
-        <w:t>ssgd_v2_user_profile.do</w:t>
-      </w:r>
-      <w:r>
-        <w:rPr>
-          <w:rFonts w:ascii="Garamond" w:hAnsi="Garamond" w:cs="Times New Roman"/>
-        </w:rPr>
-        <w:t>". It is essential to declare the same path or working directory in both master files before executing them</w:t>
+        <w:t>C:/Users/PC/Desktop/</w:t>
+      </w:r>
+      <w:r>
+        <w:rPr>
+          <w:rFonts w:ascii="Garamond" w:hAnsi="Garamond" w:cs="Times New Roman"/>
+        </w:rPr>
+        <w:t>" but the user may change it.</w:t>
+      </w:r>
+    </w:p>
+    <w:p>
+      <w:pPr>
+        <w:rPr>
+          <w:rFonts w:ascii="Garamond" w:hAnsi="Garamond" w:cs="Times New Roman"/>
+          <w:b/>
+          <w:bCs/>
+        </w:rPr>
+      </w:pPr>
+      <w:r>
+        <w:rPr>
+          <w:rFonts w:ascii="Garamond" w:hAnsi="Garamond" w:cs="Times New Roman"/>
+          <w:b/>
+          <w:bCs/>
+        </w:rPr>
+        <w:t>Data download</w:t>
+      </w:r>
+    </w:p>
+    <w:p>
+      <w:pPr>
+        <w:spacing w:line="360" w:lineRule="auto"/>
+        <w:jc w:val="both"/>
+        <w:rPr>
+          <w:rFonts w:ascii="Garamond" w:hAnsi="Garamond" w:cs="Times New Roman"/>
+        </w:rPr>
+      </w:pPr>
+      <w:r>
+        <w:rPr>
+          <w:rFonts w:ascii="Garamond" w:hAnsi="Garamond" w:cs="Times New Roman"/>
+        </w:rPr>
+        <w:t>T</w:t>
+      </w:r>
+      <w:r>
+        <w:rPr>
+          <w:rFonts w:ascii="Garamond" w:hAnsi="Garamond" w:cs="Times New Roman"/>
+        </w:rPr>
+        <w:t xml:space="preserve">he data download block </w:t>
+      </w:r>
+      <w:r>
+        <w:rPr>
+          <w:rFonts w:ascii="Garamond" w:hAnsi="Garamond" w:cs="Times New Roman"/>
+        </w:rPr>
+        <w:t>consists of</w:t>
+      </w:r>
+      <w:r>
+        <w:rPr>
+          <w:rFonts w:ascii="Garamond" w:hAnsi="Garamond" w:cs="Times New Roman"/>
+        </w:rPr>
+        <w:t xml:space="preserve"> a semiautomatic process of obtaining raw data </w:t>
+      </w:r>
+      <w:r>
+        <w:rPr>
+          <w:rFonts w:ascii="Garamond" w:hAnsi="Garamond" w:cs="Times New Roman"/>
+        </w:rPr>
+        <w:t>to construct the indicators included</w:t>
+      </w:r>
+      <w:r>
+        <w:rPr>
+          <w:rFonts w:ascii="Garamond" w:hAnsi="Garamond" w:cs="Times New Roman"/>
+        </w:rPr>
+        <w:t xml:space="preserve"> in the SSGD v2.0</w:t>
       </w:r>
       <w:r>
         <w:rPr>
@@ -12580,7 +12530,31 @@
         <w:rPr>
           <w:rFonts w:ascii="Garamond" w:hAnsi="Garamond" w:cs="Times New Roman"/>
         </w:rPr>
-        <w:t>By default, the</w:t>
+        <w:t>In other words</w:t>
+      </w:r>
+      <w:r>
+        <w:rPr>
+          <w:rFonts w:ascii="Garamond" w:hAnsi="Garamond" w:cs="Times New Roman"/>
+        </w:rPr>
+        <w:t xml:space="preserve">, it </w:t>
+      </w:r>
+      <w:r>
+        <w:rPr>
+          <w:rFonts w:ascii="Garamond" w:hAnsi="Garamond" w:cs="Times New Roman"/>
+        </w:rPr>
+        <w:t>entails</w:t>
+      </w:r>
+      <w:r>
+        <w:rPr>
+          <w:rFonts w:ascii="Garamond" w:hAnsi="Garamond" w:cs="Times New Roman"/>
+        </w:rPr>
+        <w:t xml:space="preserve"> downloading microdata and other data files. The master files </w:t>
+      </w:r>
+      <w:r>
+        <w:rPr>
+          <w:rFonts w:ascii="Garamond" w:hAnsi="Garamond" w:cs="Times New Roman"/>
+        </w:rPr>
+        <w:t>included</w:t>
       </w:r>
       <w:r>
         <w:rPr>
@@ -12592,27 +12566,13 @@
         <w:rPr>
           <w:rFonts w:ascii="Garamond" w:hAnsi="Garamond" w:cs="Times New Roman"/>
         </w:rPr>
-        <w:t>working directory</w:t>
-      </w:r>
-      <w:r>
-        <w:rPr>
-          <w:rFonts w:ascii="Garamond" w:hAnsi="Garamond" w:cs="Times New Roman"/>
-        </w:rPr>
-        <w:t xml:space="preserve"> for both files </w:t>
-      </w:r>
-      <w:proofErr w:type="gramStart"/>
-      <w:r>
-        <w:rPr>
-          <w:rFonts w:ascii="Garamond" w:hAnsi="Garamond" w:cs="Times New Roman"/>
-        </w:rPr>
-        <w:t>is</w:t>
-      </w:r>
-      <w:proofErr w:type="gramEnd"/>
-      <w:r>
-        <w:rPr>
-          <w:rFonts w:ascii="Garamond" w:hAnsi="Garamond" w:cs="Times New Roman"/>
-        </w:rPr>
-        <w:t xml:space="preserve"> "</w:t>
+        <w:t>in</w:t>
+      </w:r>
+      <w:r>
+        <w:rPr>
+          <w:rFonts w:ascii="Garamond" w:hAnsi="Garamond" w:cs="Times New Roman"/>
+        </w:rPr>
+        <w:t xml:space="preserve"> this block are "</w:t>
       </w:r>
       <w:r>
         <w:rPr>
@@ -12620,135 +12580,20 @@
           <w:sz w:val="20"/>
           <w:szCs w:val="20"/>
         </w:rPr>
-        <w:t>C:/Users/PC/Desktop/</w:t>
-      </w:r>
-      <w:r>
-        <w:rPr>
-          <w:rFonts w:ascii="Garamond" w:hAnsi="Garamond" w:cs="Times New Roman"/>
-        </w:rPr>
-        <w:t>" but the user may change it.</w:t>
-      </w:r>
-    </w:p>
-    <w:p>
-      <w:pPr>
-        <w:rPr>
-          <w:rFonts w:ascii="Garamond" w:hAnsi="Garamond" w:cs="Times New Roman"/>
-          <w:b/>
-          <w:bCs/>
-        </w:rPr>
-      </w:pPr>
-      <w:r>
-        <w:rPr>
-          <w:rFonts w:ascii="Garamond" w:hAnsi="Garamond" w:cs="Times New Roman"/>
-          <w:b/>
-          <w:bCs/>
-        </w:rPr>
-        <w:t>Data download</w:t>
-      </w:r>
-    </w:p>
-    <w:p>
-      <w:pPr>
-        <w:spacing w:line="360" w:lineRule="auto"/>
-        <w:jc w:val="both"/>
-        <w:rPr>
-          <w:rFonts w:ascii="Garamond" w:hAnsi="Garamond" w:cs="Times New Roman"/>
-        </w:rPr>
-      </w:pPr>
-      <w:r>
-        <w:rPr>
-          <w:rFonts w:ascii="Garamond" w:hAnsi="Garamond" w:cs="Times New Roman"/>
-        </w:rPr>
-        <w:t>T</w:t>
-      </w:r>
-      <w:r>
-        <w:rPr>
-          <w:rFonts w:ascii="Garamond" w:hAnsi="Garamond" w:cs="Times New Roman"/>
-        </w:rPr>
-        <w:t xml:space="preserve">he data download block </w:t>
-      </w:r>
-      <w:r>
-        <w:rPr>
-          <w:rFonts w:ascii="Garamond" w:hAnsi="Garamond" w:cs="Times New Roman"/>
-        </w:rPr>
-        <w:t>consists of</w:t>
-      </w:r>
-      <w:r>
-        <w:rPr>
-          <w:rFonts w:ascii="Garamond" w:hAnsi="Garamond" w:cs="Times New Roman"/>
-        </w:rPr>
-        <w:t xml:space="preserve"> a semiautomatic process of obtaining raw data </w:t>
-      </w:r>
-      <w:r>
-        <w:rPr>
-          <w:rFonts w:ascii="Garamond" w:hAnsi="Garamond" w:cs="Times New Roman"/>
-        </w:rPr>
-        <w:t>to construct the indicators included</w:t>
-      </w:r>
-      <w:r>
-        <w:rPr>
-          <w:rFonts w:ascii="Garamond" w:hAnsi="Garamond" w:cs="Times New Roman"/>
-        </w:rPr>
-        <w:t xml:space="preserve"> in the SSGD v2.0</w:t>
-      </w:r>
-      <w:r>
-        <w:rPr>
-          <w:rFonts w:ascii="Garamond" w:hAnsi="Garamond" w:cs="Times New Roman"/>
-        </w:rPr>
-        <w:t>.</w:t>
-      </w:r>
-      <w:r>
-        <w:rPr>
-          <w:rFonts w:ascii="Garamond" w:hAnsi="Garamond" w:cs="Times New Roman"/>
-        </w:rPr>
-        <w:t xml:space="preserve"> </w:t>
-      </w:r>
-      <w:r>
-        <w:rPr>
-          <w:rFonts w:ascii="Garamond" w:hAnsi="Garamond" w:cs="Times New Roman"/>
-        </w:rPr>
-        <w:t>In other words</w:t>
-      </w:r>
-      <w:r>
-        <w:rPr>
-          <w:rFonts w:ascii="Garamond" w:hAnsi="Garamond" w:cs="Times New Roman"/>
-        </w:rPr>
-        <w:t xml:space="preserve">, it </w:t>
-      </w:r>
-      <w:r>
-        <w:rPr>
-          <w:rFonts w:ascii="Garamond" w:hAnsi="Garamond" w:cs="Times New Roman"/>
-        </w:rPr>
-        <w:t>entails</w:t>
-      </w:r>
-      <w:r>
-        <w:rPr>
-          <w:rFonts w:ascii="Garamond" w:hAnsi="Garamond" w:cs="Times New Roman"/>
-        </w:rPr>
-        <w:t xml:space="preserve"> downloading microdata and other data files. The master files </w:t>
-      </w:r>
-      <w:r>
-        <w:rPr>
-          <w:rFonts w:ascii="Garamond" w:hAnsi="Garamond" w:cs="Times New Roman"/>
-        </w:rPr>
-        <w:t>included</w:t>
-      </w:r>
-      <w:r>
-        <w:rPr>
-          <w:rFonts w:ascii="Garamond" w:hAnsi="Garamond" w:cs="Times New Roman"/>
-        </w:rPr>
-        <w:t xml:space="preserve"> </w:t>
-      </w:r>
-      <w:r>
-        <w:rPr>
-          <w:rFonts w:ascii="Garamond" w:hAnsi="Garamond" w:cs="Times New Roman"/>
-        </w:rPr>
-        <w:t>in</w:t>
-      </w:r>
-      <w:r>
-        <w:rPr>
-          <w:rFonts w:ascii="Garamond" w:hAnsi="Garamond" w:cs="Times New Roman"/>
-        </w:rPr>
-        <w:t xml:space="preserve"> this block are "</w:t>
+        <w:t>ssgd_v2_data_download_p1.R</w:t>
+      </w:r>
+      <w:r>
+        <w:rPr>
+          <w:rFonts w:ascii="Garamond" w:hAnsi="Garamond" w:cs="Times New Roman"/>
+        </w:rPr>
+        <w:t xml:space="preserve">" and </w:t>
+      </w:r>
+      <w:r>
+        <w:rPr>
+          <w:rFonts w:ascii="Garamond" w:hAnsi="Garamond" w:cs="Times New Roman"/>
+        </w:rPr>
+        <w:lastRenderedPageBreak/>
+        <w:t>"</w:t>
       </w:r>
       <w:r>
         <w:rPr>
@@ -12756,30 +12601,364 @@
           <w:sz w:val="20"/>
           <w:szCs w:val="20"/>
         </w:rPr>
-        <w:t>ssgd_v2_data_download_p</w:t>
-      </w:r>
-      <w:proofErr w:type="gramStart"/>
+        <w:t>ssgd_v2_data_download_p2.do</w:t>
+      </w:r>
+      <w:r>
+        <w:rPr>
+          <w:rFonts w:ascii="Garamond" w:hAnsi="Garamond" w:cs="Times New Roman"/>
+        </w:rPr>
+        <w:t>"</w:t>
+      </w:r>
+      <w:r>
+        <w:rPr>
+          <w:rFonts w:ascii="Garamond" w:hAnsi="Garamond" w:cs="Times New Roman"/>
+        </w:rPr>
+        <w:t xml:space="preserve">, the user must execute them </w:t>
+      </w:r>
+      <w:r>
+        <w:rPr>
+          <w:rFonts w:ascii="Garamond" w:hAnsi="Garamond" w:cs="Times New Roman"/>
+        </w:rPr>
+        <w:t xml:space="preserve">in the order described </w:t>
+      </w:r>
+      <w:r>
+        <w:rPr>
+          <w:rFonts w:ascii="Garamond" w:hAnsi="Garamond" w:cs="Times New Roman"/>
+        </w:rPr>
+        <w:t>right</w:t>
+      </w:r>
+      <w:r>
+        <w:rPr>
+          <w:rFonts w:ascii="Garamond" w:hAnsi="Garamond" w:cs="Times New Roman"/>
+        </w:rPr>
+        <w:t xml:space="preserve"> after running the master files of the previous block.</w:t>
+      </w:r>
+    </w:p>
+    <w:p>
+      <w:pPr>
+        <w:spacing w:line="360" w:lineRule="auto"/>
+        <w:jc w:val="both"/>
+        <w:rPr>
+          <w:rFonts w:ascii="Garamond" w:hAnsi="Garamond" w:cs="Times New Roman"/>
+        </w:rPr>
+      </w:pPr>
+      <w:r>
+        <w:rPr>
+          <w:rFonts w:ascii="Garamond" w:hAnsi="Garamond" w:cs="Times New Roman"/>
+        </w:rPr>
+        <w:t>The data download block is described as semiautomatic because part of it is executed automatically using the master files</w:t>
+      </w:r>
+      <w:r>
+        <w:rPr>
+          <w:rFonts w:ascii="Garamond" w:hAnsi="Garamond" w:cs="Times New Roman"/>
+        </w:rPr>
+        <w:t>. In contrast,</w:t>
+      </w:r>
+      <w:r>
+        <w:rPr>
+          <w:rFonts w:ascii="Garamond" w:hAnsi="Garamond" w:cs="Times New Roman"/>
+        </w:rPr>
+        <w:t xml:space="preserve"> the rest must be done manually by the user. </w:t>
+      </w:r>
+      <w:r>
+        <w:rPr>
+          <w:rFonts w:ascii="Garamond" w:hAnsi="Garamond" w:cs="Times New Roman"/>
+        </w:rPr>
+        <w:t>Except for</w:t>
+      </w:r>
+      <w:r>
+        <w:rPr>
+          <w:rFonts w:ascii="Garamond" w:hAnsi="Garamond" w:cs="Times New Roman"/>
+        </w:rPr>
+        <w:t xml:space="preserve"> GMD, all data sources offer</w:t>
+      </w:r>
+      <w:r>
+        <w:rPr>
+          <w:rFonts w:ascii="Garamond" w:hAnsi="Garamond" w:cs="Times New Roman"/>
+        </w:rPr>
+        <w:t xml:space="preserve"> </w:t>
+      </w:r>
+      <w:r>
+        <w:rPr>
+          <w:rFonts w:ascii="Garamond" w:hAnsi="Garamond" w:cs="Times New Roman"/>
+        </w:rPr>
+        <w:t>data</w:t>
+      </w:r>
+      <w:r>
+        <w:rPr>
+          <w:rFonts w:ascii="Garamond" w:hAnsi="Garamond" w:cs="Times New Roman"/>
+        </w:rPr>
+        <w:t xml:space="preserve"> for free.</w:t>
+      </w:r>
+      <w:r>
+        <w:rPr>
+          <w:rFonts w:ascii="Garamond" w:hAnsi="Garamond" w:cs="Times New Roman"/>
+        </w:rPr>
+        <w:t xml:space="preserve"> However, </w:t>
+      </w:r>
+      <w:r>
+        <w:rPr>
+          <w:rFonts w:ascii="Garamond" w:hAnsi="Garamond" w:cs="Times New Roman"/>
+        </w:rPr>
+        <w:t>in some cases, access to data</w:t>
+      </w:r>
+      <w:r>
+        <w:rPr>
+          <w:rFonts w:ascii="Garamond" w:hAnsi="Garamond" w:cs="Times New Roman"/>
+        </w:rPr>
+        <w:t xml:space="preserve"> requires registration or filling out a data request form, so it is not always possible to obtain the information through web</w:t>
+      </w:r>
+      <w:r>
+        <w:rPr>
+          <w:rFonts w:ascii="Garamond" w:hAnsi="Garamond" w:cs="Times New Roman"/>
+        </w:rPr>
+        <w:t xml:space="preserve"> </w:t>
+      </w:r>
+      <w:r>
+        <w:rPr>
+          <w:rFonts w:ascii="Garamond" w:hAnsi="Garamond" w:cs="Times New Roman"/>
+        </w:rPr>
+        <w:t xml:space="preserve">scrapping </w:t>
+      </w:r>
+      <w:r>
+        <w:rPr>
+          <w:rFonts w:ascii="Garamond" w:hAnsi="Garamond" w:cs="Times New Roman"/>
+        </w:rPr>
+        <w:t xml:space="preserve">or related computational </w:t>
+      </w:r>
+      <w:r>
+        <w:rPr>
+          <w:rFonts w:ascii="Garamond" w:hAnsi="Garamond" w:cs="Times New Roman"/>
+        </w:rPr>
+        <w:t>procedures</w:t>
+      </w:r>
+      <w:r>
+        <w:rPr>
+          <w:rStyle w:val="FootnoteReference"/>
+          <w:rFonts w:ascii="Garamond" w:hAnsi="Garamond" w:cs="Times New Roman"/>
+        </w:rPr>
+        <w:footnoteReference w:id="2"/>
+      </w:r>
+      <w:r>
+        <w:rPr>
+          <w:rFonts w:ascii="Garamond" w:hAnsi="Garamond" w:cs="Times New Roman"/>
+        </w:rPr>
+        <w:t>.</w:t>
+      </w:r>
+    </w:p>
+    <w:p>
+      <w:pPr>
+        <w:spacing w:line="360" w:lineRule="auto"/>
+        <w:jc w:val="both"/>
+        <w:rPr>
+          <w:rFonts w:ascii="Garamond" w:hAnsi="Garamond" w:cs="Times New Roman"/>
+        </w:rPr>
+      </w:pPr>
+      <w:r>
+        <w:rPr>
+          <w:rFonts w:ascii="Garamond" w:hAnsi="Garamond" w:cs="Times New Roman"/>
+        </w:rPr>
+        <w:t xml:space="preserve">Table </w:t>
+      </w:r>
+      <w:r>
+        <w:rPr>
+          <w:rFonts w:ascii="Garamond" w:hAnsi="Garamond" w:cs="Times New Roman"/>
+        </w:rPr>
+        <w:t>4</w:t>
+      </w:r>
+      <w:r>
+        <w:rPr>
+          <w:rFonts w:ascii="Garamond" w:hAnsi="Garamond" w:cs="Times New Roman"/>
+        </w:rPr>
+        <w:t xml:space="preserve"> lists the databases used </w:t>
+      </w:r>
+      <w:r>
+        <w:rPr>
+          <w:rFonts w:ascii="Garamond" w:hAnsi="Garamond" w:cs="Times New Roman"/>
+        </w:rPr>
+        <w:t xml:space="preserve">in the SSGD v2.0 </w:t>
+      </w:r>
+      <w:r>
+        <w:rPr>
+          <w:rFonts w:ascii="Garamond" w:hAnsi="Garamond" w:cs="Times New Roman"/>
+        </w:rPr>
+        <w:t xml:space="preserve">and identifies those </w:t>
+      </w:r>
+      <w:r>
+        <w:rPr>
+          <w:rFonts w:ascii="Garamond" w:hAnsi="Garamond" w:cs="Times New Roman"/>
+        </w:rPr>
+        <w:t>requiring manual data downloa</w:t>
+      </w:r>
+      <w:r>
+        <w:rPr>
+          <w:rFonts w:ascii="Garamond" w:hAnsi="Garamond" w:cs="Times New Roman"/>
+        </w:rPr>
+        <w:t>d. For such cases, the procedure i</w:t>
+      </w:r>
+      <w:r>
+        <w:rPr>
+          <w:rFonts w:ascii="Garamond" w:hAnsi="Garamond" w:cs="Times New Roman"/>
+        </w:rPr>
+        <w:t xml:space="preserve">nvolves the following steps: 1) </w:t>
+      </w:r>
+      <w:r>
+        <w:rPr>
+          <w:rFonts w:ascii="Garamond" w:hAnsi="Garamond" w:cs="Times New Roman"/>
+        </w:rPr>
+        <w:t xml:space="preserve">access a </w:t>
+      </w:r>
+      <w:r>
+        <w:rPr>
+          <w:rFonts w:ascii="Garamond" w:hAnsi="Garamond" w:cs="Times New Roman"/>
+        </w:rPr>
+        <w:t>particular</w:t>
+      </w:r>
+      <w:r>
+        <w:rPr>
+          <w:rFonts w:ascii="Garamond" w:hAnsi="Garamond" w:cs="Times New Roman"/>
+        </w:rPr>
+        <w:t xml:space="preserve"> URL</w:t>
+      </w:r>
+      <w:r>
+        <w:rPr>
+          <w:rFonts w:ascii="Garamond" w:hAnsi="Garamond" w:cs="Times New Roman"/>
+        </w:rPr>
+        <w:t xml:space="preserve"> (depending on the source)</w:t>
+      </w:r>
+      <w:r>
+        <w:rPr>
+          <w:rFonts w:ascii="Garamond" w:hAnsi="Garamond" w:cs="Times New Roman"/>
+        </w:rPr>
+        <w:t xml:space="preserve">, </w:t>
+      </w:r>
+      <w:r>
+        <w:rPr>
+          <w:rFonts w:ascii="Garamond" w:hAnsi="Garamond" w:cs="Times New Roman"/>
+        </w:rPr>
+        <w:t xml:space="preserve">2) </w:t>
+      </w:r>
+      <w:r>
+        <w:rPr>
+          <w:rFonts w:ascii="Garamond" w:hAnsi="Garamond" w:cs="Times New Roman"/>
+        </w:rPr>
+        <w:t xml:space="preserve">register or fill out a data request form, </w:t>
+      </w:r>
+      <w:r>
+        <w:rPr>
+          <w:rFonts w:ascii="Garamond" w:hAnsi="Garamond" w:cs="Times New Roman"/>
+        </w:rPr>
+        <w:t xml:space="preserve">3) </w:t>
+      </w:r>
+      <w:r>
+        <w:rPr>
+          <w:rFonts w:ascii="Garamond" w:hAnsi="Garamond" w:cs="Times New Roman"/>
+        </w:rPr>
+        <w:t xml:space="preserve">download </w:t>
+      </w:r>
+      <w:r>
+        <w:rPr>
+          <w:rFonts w:ascii="Garamond" w:hAnsi="Garamond" w:cs="Times New Roman"/>
+        </w:rPr>
+        <w:t>the data, and</w:t>
+      </w:r>
+      <w:r>
+        <w:rPr>
+          <w:rFonts w:ascii="Garamond" w:hAnsi="Garamond" w:cs="Times New Roman"/>
+        </w:rPr>
+        <w:t xml:space="preserve"> </w:t>
+      </w:r>
+      <w:r>
+        <w:rPr>
+          <w:rFonts w:ascii="Garamond" w:hAnsi="Garamond" w:cs="Times New Roman"/>
+        </w:rPr>
+        <w:t xml:space="preserve">4) </w:t>
+      </w:r>
+      <w:r>
+        <w:rPr>
+          <w:rFonts w:ascii="Garamond" w:hAnsi="Garamond" w:cs="Times New Roman"/>
+        </w:rPr>
+        <w:t>assign it to a folder contained in "SSGD v2.0"</w:t>
+      </w:r>
+      <w:r>
+        <w:rPr>
+          <w:rFonts w:ascii="Garamond" w:hAnsi="Garamond" w:cs="Times New Roman"/>
+        </w:rPr>
+        <w:t xml:space="preserve"> main folder</w:t>
+      </w:r>
+      <w:r>
+        <w:rPr>
+          <w:rFonts w:ascii="Garamond" w:hAnsi="Garamond" w:cs="Times New Roman"/>
+        </w:rPr>
+        <w:t xml:space="preserve">. </w:t>
+      </w:r>
+      <w:r>
+        <w:rPr>
+          <w:rFonts w:ascii="Garamond" w:hAnsi="Garamond" w:cs="Times New Roman"/>
+        </w:rPr>
+        <w:t>The user is not required to create or modify any folder within</w:t>
+      </w:r>
+      <w:r>
+        <w:rPr>
+          <w:rFonts w:ascii="Garamond" w:hAnsi="Garamond" w:cs="Times New Roman"/>
+        </w:rPr>
+        <w:t xml:space="preserve"> </w:t>
+      </w:r>
+      <w:r>
+        <w:rPr>
+          <w:rFonts w:ascii="Garamond" w:hAnsi="Garamond" w:cs="Times New Roman"/>
+        </w:rPr>
+        <w:t xml:space="preserve">the </w:t>
+      </w:r>
+      <w:r>
+        <w:rPr>
+          <w:rFonts w:ascii="Garamond" w:hAnsi="Garamond" w:cs="Times New Roman"/>
+        </w:rPr>
+        <w:t>"SSGD v2.0"</w:t>
+      </w:r>
+      <w:r>
+        <w:rPr>
+          <w:rFonts w:ascii="Garamond" w:hAnsi="Garamond" w:cs="Times New Roman"/>
+        </w:rPr>
+        <w:t xml:space="preserve"> main folder</w:t>
+      </w:r>
+      <w:r>
+        <w:rPr>
+          <w:rFonts w:ascii="Garamond" w:hAnsi="Garamond" w:cs="Times New Roman"/>
+        </w:rPr>
+        <w:t xml:space="preserve"> since</w:t>
+      </w:r>
+      <w:r>
+        <w:rPr>
+          <w:rFonts w:ascii="Garamond" w:hAnsi="Garamond" w:cs="Times New Roman"/>
+        </w:rPr>
+        <w:t xml:space="preserve"> </w:t>
+      </w:r>
+      <w:r>
+        <w:rPr>
+          <w:rFonts w:ascii="Garamond" w:hAnsi="Garamond" w:cs="Times New Roman"/>
+        </w:rPr>
+        <w:t>a</w:t>
+      </w:r>
+      <w:r>
+        <w:rPr>
+          <w:rFonts w:ascii="Garamond" w:hAnsi="Garamond" w:cs="Times New Roman"/>
+        </w:rPr>
+        <w:t>ll folders are created automatically along</w:t>
+      </w:r>
+      <w:r>
+        <w:rPr>
+          <w:rFonts w:ascii="Garamond" w:hAnsi="Garamond" w:cs="Times New Roman"/>
+        </w:rPr>
+        <w:t xml:space="preserve"> with the execution of the master file "</w:t>
+      </w:r>
       <w:r>
         <w:rPr>
           <w:rFonts w:ascii="Consolas" w:hAnsi="Consolas" w:cs="Times New Roman"/>
           <w:sz w:val="20"/>
           <w:szCs w:val="20"/>
         </w:rPr>
-        <w:t>1.R</w:t>
-      </w:r>
-      <w:proofErr w:type="gramEnd"/>
-      <w:r>
-        <w:rPr>
-          <w:rFonts w:ascii="Garamond" w:hAnsi="Garamond" w:cs="Times New Roman"/>
-        </w:rPr>
-        <w:t xml:space="preserve">" and </w:t>
-      </w:r>
-      <w:r>
-        <w:rPr>
-          <w:rFonts w:ascii="Garamond" w:hAnsi="Garamond" w:cs="Times New Roman"/>
-        </w:rPr>
-        <w:lastRenderedPageBreak/>
-        <w:t>"</w:t>
+        <w:t>ssgd_v2_data_download_p1</w:t>
       </w:r>
       <w:r>
         <w:rPr>
@@ -12787,7 +12966,7 @@
           <w:sz w:val="20"/>
           <w:szCs w:val="20"/>
         </w:rPr>
-        <w:t>ssgd_v2_data_download_p2.do</w:t>
+        <w:t>.R</w:t>
       </w:r>
       <w:r>
         <w:rPr>
@@ -12799,467 +12978,92 @@
         <w:rPr>
           <w:rFonts w:ascii="Garamond" w:hAnsi="Garamond" w:cs="Times New Roman"/>
         </w:rPr>
-        <w:t xml:space="preserve">, the user must execute them </w:t>
-      </w:r>
-      <w:r>
-        <w:rPr>
-          <w:rFonts w:ascii="Garamond" w:hAnsi="Garamond" w:cs="Times New Roman"/>
-        </w:rPr>
-        <w:t xml:space="preserve">in the order described </w:t>
-      </w:r>
-      <w:r>
-        <w:rPr>
-          <w:rFonts w:ascii="Garamond" w:hAnsi="Garamond" w:cs="Times New Roman"/>
-        </w:rPr>
-        <w:t>right</w:t>
-      </w:r>
-      <w:r>
-        <w:rPr>
-          <w:rFonts w:ascii="Garamond" w:hAnsi="Garamond" w:cs="Times New Roman"/>
-        </w:rPr>
-        <w:t xml:space="preserve"> after running the master files of the previous block.</w:t>
+        <w:t xml:space="preserve">. </w:t>
+      </w:r>
+      <w:r>
+        <w:rPr>
+          <w:rFonts w:ascii="Garamond" w:hAnsi="Garamond" w:cs="Times New Roman"/>
+        </w:rPr>
+        <w:t>All downloaded files are stored in the “</w:t>
+      </w:r>
+      <w:proofErr w:type="spellStart"/>
+      <w:r>
+        <w:rPr>
+          <w:rFonts w:ascii="Garamond" w:hAnsi="Garamond" w:cs="Times New Roman"/>
+        </w:rPr>
+        <w:t>raw_data</w:t>
+      </w:r>
+      <w:proofErr w:type="spellEnd"/>
+      <w:r>
+        <w:rPr>
+          <w:rFonts w:ascii="Garamond" w:hAnsi="Garamond" w:cs="Times New Roman"/>
+        </w:rPr>
+        <w:t xml:space="preserve">” folder </w:t>
+      </w:r>
+      <w:r>
+        <w:rPr>
+          <w:rFonts w:ascii="Garamond" w:hAnsi="Garamond" w:cs="Times New Roman"/>
+        </w:rPr>
+        <w:t>(within the “SSGD v2.0” folder)</w:t>
+      </w:r>
+      <w:r>
+        <w:rPr>
+          <w:rFonts w:ascii="Garamond" w:hAnsi="Garamond" w:cs="Times New Roman"/>
+        </w:rPr>
+        <w:t xml:space="preserve">. </w:t>
+      </w:r>
+      <w:r>
+        <w:rPr>
+          <w:rFonts w:ascii="Garamond" w:hAnsi="Garamond" w:cs="Times New Roman"/>
+        </w:rPr>
+        <w:t>Appendix C</w:t>
+      </w:r>
+      <w:r>
+        <w:rPr>
+          <w:rFonts w:ascii="Garamond" w:hAnsi="Garamond" w:cs="Times New Roman"/>
+        </w:rPr>
+        <w:t xml:space="preserve"> provide</w:t>
+      </w:r>
+      <w:r>
+        <w:rPr>
+          <w:rFonts w:ascii="Garamond" w:hAnsi="Garamond" w:cs="Times New Roman"/>
+        </w:rPr>
+        <w:t>s</w:t>
+      </w:r>
+      <w:r>
+        <w:rPr>
+          <w:rFonts w:ascii="Garamond" w:hAnsi="Garamond" w:cs="Times New Roman"/>
+        </w:rPr>
+        <w:t xml:space="preserve"> guidelines </w:t>
+      </w:r>
+      <w:r>
+        <w:rPr>
+          <w:rFonts w:ascii="Garamond" w:hAnsi="Garamond" w:cs="Times New Roman"/>
+        </w:rPr>
+        <w:t>for</w:t>
+      </w:r>
+      <w:r>
+        <w:rPr>
+          <w:rFonts w:ascii="Garamond" w:hAnsi="Garamond" w:cs="Times New Roman"/>
+        </w:rPr>
+        <w:t xml:space="preserve"> each database where </w:t>
+      </w:r>
+      <w:r>
+        <w:rPr>
+          <w:rFonts w:ascii="Garamond" w:hAnsi="Garamond" w:cs="Times New Roman"/>
+        </w:rPr>
+        <w:t>the user must download data manually</w:t>
+      </w:r>
+      <w:r>
+        <w:rPr>
+          <w:rFonts w:ascii="Garamond" w:hAnsi="Garamond" w:cs="Times New Roman"/>
+        </w:rPr>
+        <w:t>.</w:t>
       </w:r>
     </w:p>
     <w:p>
       <w:pPr>
         <w:spacing w:line="360" w:lineRule="auto"/>
-        <w:jc w:val="both"/>
-        <w:rPr>
-          <w:rFonts w:ascii="Garamond" w:hAnsi="Garamond" w:cs="Times New Roman"/>
-        </w:rPr>
-      </w:pPr>
-      <w:r>
-        <w:rPr>
-          <w:rFonts w:ascii="Garamond" w:hAnsi="Garamond" w:cs="Times New Roman"/>
-        </w:rPr>
-        <w:t>The data download block is described as semiautomatic because part of it is executed automatically using the master files</w:t>
-      </w:r>
-      <w:r>
-        <w:rPr>
-          <w:rFonts w:ascii="Garamond" w:hAnsi="Garamond" w:cs="Times New Roman"/>
-        </w:rPr>
-        <w:t>. In contrast,</w:t>
-      </w:r>
-      <w:r>
-        <w:rPr>
-          <w:rFonts w:ascii="Garamond" w:hAnsi="Garamond" w:cs="Times New Roman"/>
-        </w:rPr>
-        <w:t xml:space="preserve"> the rest must be done manually by the user. </w:t>
-      </w:r>
-      <w:r>
-        <w:rPr>
-          <w:rFonts w:ascii="Garamond" w:hAnsi="Garamond" w:cs="Times New Roman"/>
-        </w:rPr>
-        <w:t>Except for</w:t>
-      </w:r>
-      <w:r>
-        <w:rPr>
-          <w:rFonts w:ascii="Garamond" w:hAnsi="Garamond" w:cs="Times New Roman"/>
-        </w:rPr>
-        <w:t xml:space="preserve"> GMD, all data sources offer</w:t>
-      </w:r>
-      <w:r>
-        <w:rPr>
-          <w:rFonts w:ascii="Garamond" w:hAnsi="Garamond" w:cs="Times New Roman"/>
-        </w:rPr>
-        <w:t xml:space="preserve"> </w:t>
-      </w:r>
-      <w:r>
-        <w:rPr>
-          <w:rFonts w:ascii="Garamond" w:hAnsi="Garamond" w:cs="Times New Roman"/>
-        </w:rPr>
-        <w:t>data</w:t>
-      </w:r>
-      <w:r>
-        <w:rPr>
-          <w:rFonts w:ascii="Garamond" w:hAnsi="Garamond" w:cs="Times New Roman"/>
-        </w:rPr>
-        <w:t xml:space="preserve"> for free.</w:t>
-      </w:r>
-      <w:r>
-        <w:rPr>
-          <w:rFonts w:ascii="Garamond" w:hAnsi="Garamond" w:cs="Times New Roman"/>
-        </w:rPr>
-        <w:t xml:space="preserve"> However, </w:t>
-      </w:r>
-      <w:r>
-        <w:rPr>
-          <w:rFonts w:ascii="Garamond" w:hAnsi="Garamond" w:cs="Times New Roman"/>
-        </w:rPr>
-        <w:t>in some cases, access to data</w:t>
-      </w:r>
-      <w:r>
-        <w:rPr>
-          <w:rFonts w:ascii="Garamond" w:hAnsi="Garamond" w:cs="Times New Roman"/>
-        </w:rPr>
-        <w:t xml:space="preserve"> requires registration or filling out a data request form, so it is not always possible to obtain the information through web</w:t>
-      </w:r>
-      <w:r>
-        <w:rPr>
-          <w:rFonts w:ascii="Garamond" w:hAnsi="Garamond" w:cs="Times New Roman"/>
-        </w:rPr>
-        <w:t xml:space="preserve"> </w:t>
-      </w:r>
-      <w:r>
-        <w:rPr>
-          <w:rFonts w:ascii="Garamond" w:hAnsi="Garamond" w:cs="Times New Roman"/>
-        </w:rPr>
-        <w:t xml:space="preserve">scrapping </w:t>
-      </w:r>
-      <w:r>
-        <w:rPr>
-          <w:rFonts w:ascii="Garamond" w:hAnsi="Garamond" w:cs="Times New Roman"/>
-        </w:rPr>
-        <w:t xml:space="preserve">or related computational </w:t>
-      </w:r>
-      <w:r>
-        <w:rPr>
-          <w:rFonts w:ascii="Garamond" w:hAnsi="Garamond" w:cs="Times New Roman"/>
-        </w:rPr>
-        <w:t>procedures</w:t>
-      </w:r>
-      <w:r>
-        <w:rPr>
-          <w:rStyle w:val="FootnoteReference"/>
-          <w:rFonts w:ascii="Garamond" w:hAnsi="Garamond" w:cs="Times New Roman"/>
-        </w:rPr>
-        <w:footnoteReference w:id="2"/>
-      </w:r>
-      <w:r>
-        <w:rPr>
-          <w:rFonts w:ascii="Garamond" w:hAnsi="Garamond" w:cs="Times New Roman"/>
-        </w:rPr>
-        <w:t>.</w:t>
-      </w:r>
-    </w:p>
-    <w:p>
-      <w:pPr>
-        <w:spacing w:line="360" w:lineRule="auto"/>
-        <w:jc w:val="both"/>
-        <w:rPr>
-          <w:rFonts w:ascii="Garamond" w:hAnsi="Garamond" w:cs="Times New Roman"/>
-        </w:rPr>
-      </w:pPr>
-      <w:r>
-        <w:rPr>
-          <w:rFonts w:ascii="Garamond" w:hAnsi="Garamond" w:cs="Times New Roman"/>
-        </w:rPr>
-        <w:t xml:space="preserve">Table </w:t>
-      </w:r>
-      <w:r>
-        <w:rPr>
-          <w:rFonts w:ascii="Garamond" w:hAnsi="Garamond" w:cs="Times New Roman"/>
-        </w:rPr>
-        <w:t>4</w:t>
-      </w:r>
-      <w:r>
-        <w:rPr>
-          <w:rFonts w:ascii="Garamond" w:hAnsi="Garamond" w:cs="Times New Roman"/>
-        </w:rPr>
-        <w:t xml:space="preserve"> lists the databases used </w:t>
-      </w:r>
-      <w:r>
-        <w:rPr>
-          <w:rFonts w:ascii="Garamond" w:hAnsi="Garamond" w:cs="Times New Roman"/>
-        </w:rPr>
-        <w:t xml:space="preserve">in the SSGD v2.0 </w:t>
-      </w:r>
-      <w:r>
-        <w:rPr>
-          <w:rFonts w:ascii="Garamond" w:hAnsi="Garamond" w:cs="Times New Roman"/>
-        </w:rPr>
-        <w:t xml:space="preserve">and identifies those </w:t>
-      </w:r>
-      <w:r>
-        <w:rPr>
-          <w:rFonts w:ascii="Garamond" w:hAnsi="Garamond" w:cs="Times New Roman"/>
-        </w:rPr>
-        <w:t>requiring manual data downloa</w:t>
-      </w:r>
-      <w:r>
-        <w:rPr>
-          <w:rFonts w:ascii="Garamond" w:hAnsi="Garamond" w:cs="Times New Roman"/>
-        </w:rPr>
-        <w:t>d. For such cases, the procedure i</w:t>
-      </w:r>
-      <w:r>
-        <w:rPr>
-          <w:rFonts w:ascii="Garamond" w:hAnsi="Garamond" w:cs="Times New Roman"/>
-        </w:rPr>
-        <w:t xml:space="preserve">nvolves the following steps: 1) </w:t>
-      </w:r>
-      <w:r>
-        <w:rPr>
-          <w:rFonts w:ascii="Garamond" w:hAnsi="Garamond" w:cs="Times New Roman"/>
-        </w:rPr>
-        <w:t xml:space="preserve">access a </w:t>
-      </w:r>
-      <w:r>
-        <w:rPr>
-          <w:rFonts w:ascii="Garamond" w:hAnsi="Garamond" w:cs="Times New Roman"/>
-        </w:rPr>
-        <w:t>particular</w:t>
-      </w:r>
-      <w:r>
-        <w:rPr>
-          <w:rFonts w:ascii="Garamond" w:hAnsi="Garamond" w:cs="Times New Roman"/>
-        </w:rPr>
-        <w:t xml:space="preserve"> URL</w:t>
-      </w:r>
-      <w:r>
-        <w:rPr>
-          <w:rFonts w:ascii="Garamond" w:hAnsi="Garamond" w:cs="Times New Roman"/>
-        </w:rPr>
-        <w:t xml:space="preserve"> (depending on the source)</w:t>
-      </w:r>
-      <w:r>
-        <w:rPr>
-          <w:rFonts w:ascii="Garamond" w:hAnsi="Garamond" w:cs="Times New Roman"/>
-        </w:rPr>
-        <w:t xml:space="preserve">, </w:t>
-      </w:r>
-      <w:r>
-        <w:rPr>
-          <w:rFonts w:ascii="Garamond" w:hAnsi="Garamond" w:cs="Times New Roman"/>
-        </w:rPr>
-        <w:t xml:space="preserve">2) </w:t>
-      </w:r>
-      <w:r>
-        <w:rPr>
-          <w:rFonts w:ascii="Garamond" w:hAnsi="Garamond" w:cs="Times New Roman"/>
-        </w:rPr>
-        <w:t xml:space="preserve">register or fill out a data request form, </w:t>
-      </w:r>
-      <w:r>
-        <w:rPr>
-          <w:rFonts w:ascii="Garamond" w:hAnsi="Garamond" w:cs="Times New Roman"/>
-        </w:rPr>
-        <w:t xml:space="preserve">3) </w:t>
-      </w:r>
-      <w:r>
-        <w:rPr>
-          <w:rFonts w:ascii="Garamond" w:hAnsi="Garamond" w:cs="Times New Roman"/>
-        </w:rPr>
-        <w:t xml:space="preserve">download </w:t>
-      </w:r>
-      <w:r>
-        <w:rPr>
-          <w:rFonts w:ascii="Garamond" w:hAnsi="Garamond" w:cs="Times New Roman"/>
-        </w:rPr>
-        <w:t>the data, and</w:t>
-      </w:r>
-      <w:r>
-        <w:rPr>
-          <w:rFonts w:ascii="Garamond" w:hAnsi="Garamond" w:cs="Times New Roman"/>
-        </w:rPr>
-        <w:t xml:space="preserve"> </w:t>
-      </w:r>
-      <w:r>
-        <w:rPr>
-          <w:rFonts w:ascii="Garamond" w:hAnsi="Garamond" w:cs="Times New Roman"/>
-        </w:rPr>
-        <w:t xml:space="preserve">4) </w:t>
-      </w:r>
-      <w:r>
-        <w:rPr>
-          <w:rFonts w:ascii="Garamond" w:hAnsi="Garamond" w:cs="Times New Roman"/>
-        </w:rPr>
-        <w:t>assign it to a folder contained in "SSGD v2.0"</w:t>
-      </w:r>
-      <w:r>
-        <w:rPr>
-          <w:rFonts w:ascii="Garamond" w:hAnsi="Garamond" w:cs="Times New Roman"/>
-        </w:rPr>
-        <w:t xml:space="preserve"> main folder</w:t>
-      </w:r>
-      <w:r>
-        <w:rPr>
-          <w:rFonts w:ascii="Garamond" w:hAnsi="Garamond" w:cs="Times New Roman"/>
-        </w:rPr>
-        <w:t xml:space="preserve">. </w:t>
-      </w:r>
-      <w:r>
-        <w:rPr>
-          <w:rFonts w:ascii="Garamond" w:hAnsi="Garamond" w:cs="Times New Roman"/>
-        </w:rPr>
-        <w:t>The user is not required to create or modify any folder within</w:t>
-      </w:r>
-      <w:r>
-        <w:rPr>
-          <w:rFonts w:ascii="Garamond" w:hAnsi="Garamond" w:cs="Times New Roman"/>
-        </w:rPr>
-        <w:t xml:space="preserve"> </w:t>
-      </w:r>
-      <w:r>
-        <w:rPr>
-          <w:rFonts w:ascii="Garamond" w:hAnsi="Garamond" w:cs="Times New Roman"/>
-        </w:rPr>
-        <w:t xml:space="preserve">the </w:t>
-      </w:r>
-      <w:r>
-        <w:rPr>
-          <w:rFonts w:ascii="Garamond" w:hAnsi="Garamond" w:cs="Times New Roman"/>
-        </w:rPr>
-        <w:t>"SSGD v2.0"</w:t>
-      </w:r>
-      <w:r>
-        <w:rPr>
-          <w:rFonts w:ascii="Garamond" w:hAnsi="Garamond" w:cs="Times New Roman"/>
-        </w:rPr>
-        <w:t xml:space="preserve"> main folder</w:t>
-      </w:r>
-      <w:r>
-        <w:rPr>
-          <w:rFonts w:ascii="Garamond" w:hAnsi="Garamond" w:cs="Times New Roman"/>
-        </w:rPr>
-        <w:t xml:space="preserve"> since</w:t>
-      </w:r>
-      <w:r>
-        <w:rPr>
-          <w:rFonts w:ascii="Garamond" w:hAnsi="Garamond" w:cs="Times New Roman"/>
-        </w:rPr>
-        <w:t xml:space="preserve"> </w:t>
-      </w:r>
-      <w:r>
-        <w:rPr>
-          <w:rFonts w:ascii="Garamond" w:hAnsi="Garamond" w:cs="Times New Roman"/>
-        </w:rPr>
-        <w:t>a</w:t>
-      </w:r>
-      <w:r>
-        <w:rPr>
-          <w:rFonts w:ascii="Garamond" w:hAnsi="Garamond" w:cs="Times New Roman"/>
-        </w:rPr>
-        <w:t>ll folders are created automatically along</w:t>
-      </w:r>
-      <w:r>
-        <w:rPr>
-          <w:rFonts w:ascii="Garamond" w:hAnsi="Garamond" w:cs="Times New Roman"/>
-        </w:rPr>
-        <w:t xml:space="preserve"> with the execution of the master file "</w:t>
-      </w:r>
-      <w:r>
-        <w:rPr>
-          <w:rFonts w:ascii="Consolas" w:hAnsi="Consolas" w:cs="Times New Roman"/>
-          <w:sz w:val="20"/>
-          <w:szCs w:val="20"/>
-        </w:rPr>
-        <w:t>ssgd_v2_data_download_p</w:t>
-      </w:r>
-      <w:proofErr w:type="gramStart"/>
-      <w:r>
-        <w:rPr>
-          <w:rFonts w:ascii="Consolas" w:hAnsi="Consolas" w:cs="Times New Roman"/>
-          <w:sz w:val="20"/>
-          <w:szCs w:val="20"/>
-        </w:rPr>
-        <w:t>1</w:t>
-      </w:r>
-      <w:r>
-        <w:rPr>
-          <w:rFonts w:ascii="Consolas" w:hAnsi="Consolas" w:cs="Times New Roman"/>
-          <w:sz w:val="20"/>
-          <w:szCs w:val="20"/>
-        </w:rPr>
-        <w:t>.R</w:t>
-      </w:r>
-      <w:proofErr w:type="gramEnd"/>
-      <w:r>
-        <w:rPr>
-          <w:rFonts w:ascii="Garamond" w:hAnsi="Garamond" w:cs="Times New Roman"/>
-        </w:rPr>
-        <w:t>"</w:t>
-      </w:r>
-      <w:r>
-        <w:rPr>
-          <w:rFonts w:ascii="Garamond" w:hAnsi="Garamond" w:cs="Times New Roman"/>
-        </w:rPr>
-        <w:t xml:space="preserve">. </w:t>
-      </w:r>
-      <w:r>
-        <w:rPr>
-          <w:rFonts w:ascii="Garamond" w:hAnsi="Garamond" w:cs="Times New Roman"/>
-        </w:rPr>
-        <w:t>All downloaded files are stored in the “</w:t>
-      </w:r>
-      <w:proofErr w:type="spellStart"/>
-      <w:r>
-        <w:rPr>
-          <w:rFonts w:ascii="Garamond" w:hAnsi="Garamond" w:cs="Times New Roman"/>
-        </w:rPr>
-        <w:t>raw_data</w:t>
-      </w:r>
-      <w:proofErr w:type="spellEnd"/>
-      <w:r>
-        <w:rPr>
-          <w:rFonts w:ascii="Garamond" w:hAnsi="Garamond" w:cs="Times New Roman"/>
-        </w:rPr>
-        <w:t xml:space="preserve">” folder </w:t>
-      </w:r>
-      <w:r>
-        <w:rPr>
-          <w:rFonts w:ascii="Garamond" w:hAnsi="Garamond" w:cs="Times New Roman"/>
-        </w:rPr>
-        <w:t>(within the “SSGD v2.0” folder)</w:t>
-      </w:r>
-      <w:r>
-        <w:rPr>
-          <w:rFonts w:ascii="Garamond" w:hAnsi="Garamond" w:cs="Times New Roman"/>
-        </w:rPr>
-        <w:t xml:space="preserve">. </w:t>
-      </w:r>
-      <w:r>
-        <w:rPr>
-          <w:rFonts w:ascii="Garamond" w:hAnsi="Garamond" w:cs="Times New Roman"/>
-        </w:rPr>
-        <w:t>Appendix C</w:t>
-      </w:r>
-      <w:r>
-        <w:rPr>
-          <w:rFonts w:ascii="Garamond" w:hAnsi="Garamond" w:cs="Times New Roman"/>
-        </w:rPr>
-        <w:t xml:space="preserve"> provide</w:t>
-      </w:r>
-      <w:r>
-        <w:rPr>
-          <w:rFonts w:ascii="Garamond" w:hAnsi="Garamond" w:cs="Times New Roman"/>
-        </w:rPr>
-        <w:t>s</w:t>
-      </w:r>
-      <w:r>
-        <w:rPr>
-          <w:rFonts w:ascii="Garamond" w:hAnsi="Garamond" w:cs="Times New Roman"/>
-        </w:rPr>
-        <w:t xml:space="preserve"> guidelines </w:t>
-      </w:r>
-      <w:r>
-        <w:rPr>
-          <w:rFonts w:ascii="Garamond" w:hAnsi="Garamond" w:cs="Times New Roman"/>
-        </w:rPr>
-        <w:t>for</w:t>
-      </w:r>
-      <w:r>
-        <w:rPr>
-          <w:rFonts w:ascii="Garamond" w:hAnsi="Garamond" w:cs="Times New Roman"/>
-        </w:rPr>
-        <w:t xml:space="preserve"> each database where </w:t>
-      </w:r>
-      <w:r>
-        <w:rPr>
-          <w:rFonts w:ascii="Garamond" w:hAnsi="Garamond" w:cs="Times New Roman"/>
-        </w:rPr>
-        <w:t>the user must download data manually</w:t>
-      </w:r>
-      <w:r>
-        <w:rPr>
-          <w:rFonts w:ascii="Garamond" w:hAnsi="Garamond" w:cs="Times New Roman"/>
-        </w:rPr>
-        <w:t>.</w:t>
-      </w:r>
-    </w:p>
-    <w:p>
-      <w:pPr>
-        <w:spacing w:line="360" w:lineRule="auto"/>
         <w:jc w:val="center"/>
         <w:rPr>
           <w:rFonts w:ascii="Garamond" w:hAnsi="Garamond" w:cs="Times New Roman"/>
@@ -13297,18 +13101,8 @@
           <w:b/>
           <w:bCs/>
         </w:rPr>
-        <w:t xml:space="preserve">Databases used: Access and download </w:t>
-      </w:r>
-      <w:proofErr w:type="gramStart"/>
-      <w:r>
-        <w:rPr>
-          <w:rFonts w:ascii="Garamond" w:hAnsi="Garamond" w:cs="Times New Roman"/>
-          <w:b/>
-          <w:bCs/>
-        </w:rPr>
-        <w:t>process</w:t>
-      </w:r>
-      <w:proofErr w:type="gramEnd"/>
+        <w:t>Databases used: Access and download process</w:t>
+      </w:r>
     </w:p>
     <w:tbl>
       <w:tblPr>
@@ -16771,21 +16565,7 @@
         <w:rPr>
           <w:rFonts w:ascii="Garamond" w:hAnsi="Garamond" w:cs="Times New Roman"/>
         </w:rPr>
-        <w:t xml:space="preserve"> </w:t>
-      </w:r>
-      <w:proofErr w:type="gramStart"/>
-      <w:r>
-        <w:rPr>
-          <w:rFonts w:ascii="Garamond" w:hAnsi="Garamond" w:cs="Times New Roman"/>
-        </w:rPr>
-        <w:t>indicator  (</w:t>
-      </w:r>
-      <w:proofErr w:type="gramEnd"/>
-      <w:r>
-        <w:rPr>
-          <w:rFonts w:ascii="Garamond" w:hAnsi="Garamond" w:cs="Times New Roman"/>
-        </w:rPr>
-        <w:t>% of people with a bank account)</w:t>
+        <w:t xml:space="preserve"> indicator  (% of people with a bank account)</w:t>
       </w:r>
       <w:r>
         <w:rPr>
@@ -17372,25 +17152,7 @@
           <w:b/>
           <w:bCs/>
         </w:rPr>
-        <w:t xml:space="preserve">Source </w:t>
-      </w:r>
-      <w:proofErr w:type="gramStart"/>
-      <w:r>
-        <w:rPr>
-          <w:rFonts w:ascii="Garamond" w:hAnsi="Garamond" w:cs="Times New Roman"/>
-          <w:b/>
-          <w:bCs/>
-        </w:rPr>
-        <w:t>link</w:t>
-      </w:r>
-      <w:proofErr w:type="gramEnd"/>
-      <w:r>
-        <w:rPr>
-          <w:rFonts w:ascii="Garamond" w:hAnsi="Garamond" w:cs="Times New Roman"/>
-          <w:b/>
-          <w:bCs/>
-        </w:rPr>
-        <w:t xml:space="preserve"> for all the data sources used to construct the SSGD v2.0</w:t>
+        <w:t>Source link for all the data sources used to construct the SSGD v2.0</w:t>
       </w:r>
     </w:p>
     <w:tbl>
@@ -17492,7 +17254,6 @@
                 <w14:ligatures w14:val="none"/>
               </w:rPr>
             </w:pPr>
-            <w:proofErr w:type="gramStart"/>
             <w:r>
               <w:rPr>
                 <w:rFonts w:ascii="Garamond" w:eastAsia="Times New Roman" w:hAnsi="Garamond" w:cs="Times New Roman"/>
@@ -17507,7 +17268,6 @@
               </w:rPr>
               <w:t>Link</w:t>
             </w:r>
-            <w:proofErr w:type="gramEnd"/>
           </w:p>
         </w:tc>
       </w:tr>
@@ -20385,18 +20145,8 @@
           <w:bCs/>
         </w:rPr>
         <w:lastRenderedPageBreak/>
-        <w:t xml:space="preserve">Instructions to manually download selected </w:t>
-      </w:r>
-      <w:proofErr w:type="gramStart"/>
-      <w:r>
-        <w:rPr>
-          <w:rFonts w:ascii="Garamond" w:hAnsi="Garamond" w:cs="Times New Roman"/>
-          <w:b/>
-          <w:bCs/>
-        </w:rPr>
-        <w:t>databases</w:t>
-      </w:r>
-      <w:proofErr w:type="gramEnd"/>
+        <w:t>Instructions to manually download selected databases</w:t>
+      </w:r>
     </w:p>
     <w:p>
       <w:pPr>
@@ -20506,21 +20256,7 @@
         <w:rPr>
           <w:rFonts w:ascii="Garamond" w:hAnsi="Garamond" w:cs="Times New Roman"/>
         </w:rPr>
-        <w:t xml:space="preserve">. After that, the user must select all the databases required. For the case </w:t>
-      </w:r>
-      <w:proofErr w:type="gramStart"/>
-      <w:r>
-        <w:rPr>
-          <w:rFonts w:ascii="Garamond" w:hAnsi="Garamond" w:cs="Times New Roman"/>
-        </w:rPr>
-        <w:t>of  ASB</w:t>
-      </w:r>
-      <w:proofErr w:type="gramEnd"/>
-      <w:r>
-        <w:rPr>
-          <w:rFonts w:ascii="Garamond" w:hAnsi="Garamond" w:cs="Times New Roman"/>
-        </w:rPr>
-        <w:t xml:space="preserve"> wave four, the user must choose the "All Country" option. </w:t>
+        <w:t xml:space="preserve">. After that, the user must select all the databases required. For the case of  ASB wave four, the user must choose the "All Country" option. </w:t>
       </w:r>
       <w:r>
         <w:rPr>
@@ -20936,17 +20672,9 @@
         <w:rPr>
           <w:rFonts w:ascii="Garamond" w:hAnsi="Garamond" w:cs="Times New Roman"/>
         </w:rPr>
-        <w:t xml:space="preserve"> to </w:t>
-      </w:r>
-      <w:proofErr w:type="gramStart"/>
-      <w:r>
-        <w:rPr>
-          <w:rFonts w:ascii="Garamond" w:hAnsi="Garamond" w:cs="Times New Roman"/>
-        </w:rPr>
-        <w:t>the  "</w:t>
+        <w:t xml:space="preserve"> to the  "</w:t>
       </w:r>
       <w:proofErr w:type="spellStart"/>
-      <w:proofErr w:type="gramEnd"/>
       <w:r>
         <w:rPr>
           <w:rFonts w:ascii="Garamond" w:hAnsi="Garamond" w:cs="Times New Roman"/>
@@ -21079,16 +20807,8 @@
         <w:rPr>
           <w:rFonts w:ascii="Garamond" w:hAnsi="Garamond" w:cs="Times New Roman"/>
         </w:rPr>
-        <w:t xml:space="preserve">: List of data files to be manually downloaded and </w:t>
-      </w:r>
-      <w:proofErr w:type="gramStart"/>
-      <w:r>
-        <w:rPr>
-          <w:rFonts w:ascii="Garamond" w:hAnsi="Garamond" w:cs="Times New Roman"/>
-        </w:rPr>
-        <w:t>copied</w:t>
-      </w:r>
-      <w:proofErr w:type="gramEnd"/>
+        <w:t>: List of data files to be manually downloaded and copied</w:t>
+      </w:r>
     </w:p>
     <w:p>
       <w:pPr>
@@ -22845,16 +22565,8 @@
         <w:rPr>
           <w:rFonts w:ascii="Garamond" w:hAnsi="Garamond" w:cs="Times New Roman"/>
         </w:rPr>
-        <w:t xml:space="preserve">: List of databases included by </w:t>
-      </w:r>
-      <w:proofErr w:type="gramStart"/>
-      <w:r>
-        <w:rPr>
-          <w:rFonts w:ascii="Garamond" w:hAnsi="Garamond" w:cs="Times New Roman"/>
-        </w:rPr>
-        <w:t>default</w:t>
-      </w:r>
-      <w:proofErr w:type="gramEnd"/>
+        <w:t>: List of databases included by default</w:t>
+      </w:r>
     </w:p>
     <w:tbl>
       <w:tblPr>
@@ -23530,7 +23242,7 @@
         <v:path o:extrusionok="f" gradientshapeok="t" o:connecttype="rect"/>
         <o:lock v:ext="edit" aspectratio="t"/>
       </v:shapetype>
-      <v:shape id="_x0000_i1030" type="#_x0000_t75" style="width:101.95pt;height:34pt;visibility:visible;mso-wrap-style:square" o:bullet="t">
+      <v:shape id="_x0000_i1031" type="#_x0000_t75" style="width:101.95pt;height:34.15pt;visibility:visible;mso-wrap-style:square" o:bullet="t">
         <v:imagedata r:id="rId1" o:title=""/>
       </v:shape>
     </w:pict>

</xml_diff>